<commit_message>
* solution to homework 4
</commit_message>
<xml_diff>
--- a/2012-04-26_Jan Rehwaldt_Different OS Security Models.docx
+++ b/2012-04-26_Jan Rehwaldt_Different OS Security Models.docx
@@ -89,7 +89,7 @@
         <w:pStyle w:val="Listenabsatz"/>
         <w:numPr>
           <w:ilvl w:val="0"/>
-          <w:numId w:val="7"/>
+          <w:numId w:val="8"/>
         </w:numPr>
         <w:spacing w:after="240"/>
         <w:jc w:val="both"/>
@@ -103,21 +103,7 @@
           <w:i/>
           <w:lang w:val="en-GB"/>
         </w:rPr>
-        <w:t xml:space="preserve">Describe 2 security set-ups that </w:t>
-      </w:r>
-      <w:r>
-        <w:rPr>
-          <w:i/>
-          <w:lang w:val="en-GB"/>
-        </w:rPr>
-        <w:t>cannot</w:t>
-      </w:r>
-      <w:r>
-        <w:rPr>
-          <w:i/>
-          <w:lang w:val="en-GB"/>
-        </w:rPr>
-        <w:t xml:space="preserve"> be expressed with traditional Unix permission model</w:t>
+        <w:t>Describe 2 security set-ups that cannot be expressed with traditional Unix permission model</w:t>
       </w:r>
     </w:p>
     <w:p>
@@ -125,7 +111,7 @@
         <w:pStyle w:val="Listenabsatz"/>
         <w:numPr>
           <w:ilvl w:val="0"/>
-          <w:numId w:val="7"/>
+          <w:numId w:val="8"/>
         </w:numPr>
         <w:spacing w:after="240"/>
         <w:jc w:val="both"/>
@@ -139,21 +125,7 @@
           <w:i/>
           <w:lang w:val="en-GB"/>
         </w:rPr>
-        <w:t xml:space="preserve">Describe 2 security set-ups that </w:t>
-      </w:r>
-      <w:r>
-        <w:rPr>
-          <w:i/>
-          <w:lang w:val="en-GB"/>
-        </w:rPr>
-        <w:t>cannot</w:t>
-      </w:r>
-      <w:r>
-        <w:rPr>
-          <w:i/>
-          <w:lang w:val="en-GB"/>
-        </w:rPr>
-        <w:t xml:space="preserve"> be expressed with Unix ACL-enabled permission model</w:t>
+        <w:t>Describe 2 security set-ups that cannot be expressed with Unix ACL-enabled permission model</w:t>
       </w:r>
     </w:p>
     <w:p>
@@ -161,7 +133,7 @@
         <w:pStyle w:val="Listenabsatz"/>
         <w:numPr>
           <w:ilvl w:val="0"/>
-          <w:numId w:val="7"/>
+          <w:numId w:val="8"/>
         </w:numPr>
         <w:spacing w:after="240"/>
         <w:jc w:val="both"/>
@@ -175,21 +147,7 @@
           <w:i/>
           <w:lang w:val="en-GB"/>
         </w:rPr>
-        <w:t xml:space="preserve">Describe 2 security set-ups that </w:t>
-      </w:r>
-      <w:r>
-        <w:rPr>
-          <w:i/>
-          <w:lang w:val="en-GB"/>
-        </w:rPr>
-        <w:t>cannot</w:t>
-      </w:r>
-      <w:r>
-        <w:rPr>
-          <w:i/>
-          <w:lang w:val="en-GB"/>
-        </w:rPr>
-        <w:t xml:space="preserve"> be expressed with Windows 7 security model</w:t>
+        <w:t>Describe 2 security set-ups that cannot be expressed with Windows 7 security model</w:t>
       </w:r>
     </w:p>
     <w:p>
@@ -199,101 +157,219 @@
           <w:lang w:val="en-GB"/>
         </w:rPr>
       </w:pPr>
-      <w:proofErr w:type="spellStart"/>
+      <w:r>
+        <w:rPr>
+          <w:lang w:val="en-GB"/>
+        </w:rPr>
+        <w:t xml:space="preserve">1a) </w:t>
+      </w:r>
       <w:proofErr w:type="gramStart"/>
       <w:r>
         <w:rPr>
           <w:lang w:val="en-GB"/>
         </w:rPr>
-        <w:t>todo</w:t>
-      </w:r>
-      <w:proofErr w:type="spellEnd"/>
+        <w:t>This</w:t>
+      </w:r>
       <w:proofErr w:type="gramEnd"/>
+      <w:r>
+        <w:rPr>
+          <w:lang w:val="en-GB"/>
+        </w:rPr>
+        <w:t xml:space="preserve"> and all subdirectories as well as files have read-only access. In order to express this scenario the permissions have to be copied to all subfolders (e.g. by the OS), they are not automatically inherited.</w:t>
+      </w:r>
     </w:p>
     <w:p>
       <w:pPr>
-        <w:spacing w:before="480" w:after="0"/>
         <w:jc w:val="both"/>
         <w:rPr>
-          <w:b/>
-          <w:lang w:val="en-GB"/>
-        </w:rPr>
-      </w:pPr>
-      <w:r>
-        <w:rPr>
-          <w:b/>
-          <w:lang w:val="en-GB"/>
-        </w:rPr>
-        <w:t>Sources:</w:t>
+          <w:lang w:val="en-GB"/>
+        </w:rPr>
+      </w:pPr>
+      <w:r>
+        <w:rPr>
+          <w:lang w:val="en-GB"/>
+        </w:rPr>
+        <w:t xml:space="preserve">1b) </w:t>
+      </w:r>
+      <w:proofErr w:type="gramStart"/>
+      <w:r>
+        <w:rPr>
+          <w:lang w:val="en-GB"/>
+        </w:rPr>
+        <w:t>Everyone</w:t>
+      </w:r>
+      <w:proofErr w:type="gramEnd"/>
+      <w:r>
+        <w:rPr>
+          <w:lang w:val="en-GB"/>
+        </w:rPr>
+        <w:t xml:space="preserve"> may not access the file (- - -). Owner may read and write, but not execute (r w -). User A can read, write and execute (r w e). User B can read and execute, but not write </w:t>
+      </w:r>
+      <w:r>
+        <w:rPr>
+          <w:lang w:val="en-GB"/>
+        </w:rPr>
+        <w:t>(r - x)</w:t>
+      </w:r>
+      <w:r>
+        <w:rPr>
+          <w:lang w:val="en-GB"/>
+        </w:rPr>
+        <w:t>. There is no way to express more than the three parties owner, selectable group of user and everyone else.</w:t>
       </w:r>
     </w:p>
     <w:p>
       <w:pPr>
-        <w:pStyle w:val="Listenabsatz"/>
-        <w:numPr>
-          <w:ilvl w:val="0"/>
-          <w:numId w:val="6"/>
-        </w:numPr>
-        <w:spacing w:after="0"/>
-        <w:ind w:left="142" w:hanging="142"/>
         <w:jc w:val="both"/>
         <w:rPr>
-          <w:sz w:val="18"/>
-          <w:lang w:val="en-GB"/>
-        </w:rPr>
-      </w:pPr>
-      <w:r>
-        <w:rPr>
-          <w:lang w:val="en-US"/>
-        </w:rPr>
-        <w:t>Brain</w:t>
+          <w:lang w:val="en-GB"/>
+        </w:rPr>
+      </w:pPr>
+      <w:r>
+        <w:rPr>
+          <w:lang w:val="en-GB"/>
+        </w:rPr>
+        <w:t xml:space="preserve">2a) </w:t>
+      </w:r>
+      <w:r>
+        <w:rPr>
+          <w:lang w:val="en-GB"/>
+        </w:rPr>
+        <w:t>Group G may access the file fully (r w e).</w:t>
+      </w:r>
+      <w:r>
+        <w:rPr>
+          <w:lang w:val="en-GB"/>
+        </w:rPr>
+        <w:t xml:space="preserve"> </w:t>
+      </w:r>
+      <w:r>
+        <w:rPr>
+          <w:lang w:val="en-GB"/>
+        </w:rPr>
+        <w:t xml:space="preserve">User A belongs to group G. </w:t>
+      </w:r>
+      <w:r>
+        <w:rPr>
+          <w:lang w:val="en-GB"/>
+        </w:rPr>
+        <w:t xml:space="preserve">User A may not access the file (- - -). </w:t>
+      </w:r>
+      <w:r>
+        <w:rPr>
+          <w:lang w:val="en-GB"/>
+        </w:rPr>
+        <w:t>As no negative permissions may be expressed this won’t work.</w:t>
       </w:r>
     </w:p>
     <w:p>
       <w:pPr>
-        <w:pStyle w:val="Listenabsatz"/>
-        <w:numPr>
-          <w:ilvl w:val="0"/>
-          <w:numId w:val="6"/>
-        </w:numPr>
-        <w:spacing w:after="0"/>
-        <w:ind w:left="142" w:hanging="142"/>
         <w:jc w:val="both"/>
         <w:rPr>
+          <w:lang w:val="en-GB"/>
+        </w:rPr>
+      </w:pPr>
+      <w:r>
+        <w:rPr>
+          <w:lang w:val="en-GB"/>
+        </w:rPr>
+        <w:t>2b) User A may write into a file, but not delete it. This won’t work as only read-write-execute privileges are distinguished.</w:t>
+      </w:r>
+    </w:p>
+    <w:p>
+      <w:pPr>
+        <w:jc w:val="both"/>
+        <w:rPr>
+          <w:lang w:val="en-GB"/>
+        </w:rPr>
+      </w:pPr>
+      <w:r>
+        <w:rPr>
+          <w:lang w:val="en-GB"/>
+        </w:rPr>
+        <w:t xml:space="preserve">3a) </w:t>
+      </w:r>
+      <w:r>
+        <w:rPr>
+          <w:lang w:val="en-GB"/>
+        </w:rPr>
+        <w:t xml:space="preserve">User A is allowed to append content to a file, but not to overwrite it. This won’t work as there is no distinction </w:t>
+      </w:r>
+      <w:r>
+        <w:rPr>
+          <w:lang w:val="en-GB"/>
+        </w:rPr>
+        <w:t xml:space="preserve">between those two </w:t>
+      </w:r>
+      <w:r>
+        <w:rPr>
+          <w:lang w:val="en-GB"/>
+        </w:rPr>
+        <w:t>made.</w:t>
+      </w:r>
+    </w:p>
+    <w:p>
+      <w:pPr>
+        <w:jc w:val="both"/>
+        <w:rPr>
+          <w:lang w:val="en-GB"/>
+        </w:rPr>
+      </w:pPr>
+      <w:r>
+        <w:rPr>
+          <w:lang w:val="en-GB"/>
+        </w:rPr>
+        <w:t xml:space="preserve">3b) </w:t>
+      </w:r>
+      <w:r>
+        <w:rPr>
+          <w:lang w:val="en-GB"/>
+        </w:rPr>
+        <w:t>Restrict modify permission for file owner is not possible, as the owner may overtake the modify-right. As the creator of a file is the initial owner this may be a problem.</w:t>
+      </w:r>
+    </w:p>
+    <w:p>
+      <w:pPr>
+        <w:jc w:val="both"/>
+        <w:rPr>
           <w:sz w:val="18"/>
           <w:lang w:val="en-GB"/>
         </w:rPr>
       </w:pPr>
       <w:r>
         <w:rPr>
-          <w:lang w:val="en-US"/>
-        </w:rPr>
-        <w:t xml:space="preserve">Slides of Secure Programming Techniques, </w:t>
-      </w:r>
-      <w:proofErr w:type="spellStart"/>
-      <w:r>
-        <w:rPr>
-          <w:lang w:val="en-US"/>
-        </w:rPr>
-        <w:t>Meelis</w:t>
-      </w:r>
-      <w:proofErr w:type="spellEnd"/>
-      <w:r>
-        <w:rPr>
-          <w:lang w:val="en-US"/>
-        </w:rPr>
-        <w:t xml:space="preserve"> </w:t>
-      </w:r>
-      <w:proofErr w:type="spellStart"/>
-      <w:r>
-        <w:rPr>
-          <w:lang w:val="en-US"/>
-        </w:rPr>
-        <w:t>Roos</w:t>
+          <w:lang w:val="en-GB"/>
+        </w:rPr>
+        <w:t xml:space="preserve">Scenarios, which are not representable in higher levels (e.g. </w:t>
+      </w:r>
+      <w:proofErr w:type="gramStart"/>
+      <w:r>
+        <w:rPr>
+          <w:lang w:val="en-GB"/>
+        </w:rPr>
+        <w:t>3)</w:t>
+      </w:r>
+      <w:proofErr w:type="gramEnd"/>
+      <w:r>
+        <w:rPr>
+          <w:lang w:val="en-GB"/>
+        </w:rPr>
+        <w:t xml:space="preserve"> are</w:t>
+      </w:r>
+      <w:r>
+        <w:rPr>
+          <w:lang w:val="en-GB"/>
+        </w:rPr>
+        <w:t xml:space="preserve"> generally</w:t>
+      </w:r>
+      <w:r>
+        <w:rPr>
+          <w:lang w:val="en-GB"/>
+        </w:rPr>
+        <w:t xml:space="preserve"> also not representable in lower levels (e.g. 1 or 2).</w:t>
       </w:r>
       <w:bookmarkStart w:id="0" w:name="_GoBack"/>
       <w:bookmarkEnd w:id="0"/>
-      <w:proofErr w:type="spellEnd"/>
     </w:p>
     <w:p>
       <w:pPr>
@@ -1003,6 +1079,119 @@
     </w:lvl>
   </w:abstractNum>
   <w:abstractNum w:abstractNumId="6">
+    <w:nsid w:val="5F894CAB"/>
+    <w:multiLevelType w:val="hybridMultilevel"/>
+    <w:tmpl w:val="1F3CAAAA"/>
+    <w:lvl w:ilvl="0" w:tplc="0407000F">
+      <w:start w:val="1"/>
+      <w:numFmt w:val="decimal"/>
+      <w:lvlText w:val="%1."/>
+      <w:lvlJc w:val="left"/>
+      <w:pPr>
+        <w:ind w:left="720" w:hanging="360"/>
+      </w:pPr>
+      <w:rPr>
+        <w:rFonts w:hint="default"/>
+      </w:rPr>
+    </w:lvl>
+    <w:lvl w:ilvl="1" w:tplc="04070003" w:tentative="1">
+      <w:start w:val="1"/>
+      <w:numFmt w:val="bullet"/>
+      <w:lvlText w:val="o"/>
+      <w:lvlJc w:val="left"/>
+      <w:pPr>
+        <w:ind w:left="1440" w:hanging="360"/>
+      </w:pPr>
+      <w:rPr>
+        <w:rFonts w:ascii="Courier New" w:hAnsi="Courier New" w:cs="Courier New" w:hint="default"/>
+      </w:rPr>
+    </w:lvl>
+    <w:lvl w:ilvl="2" w:tplc="04070005" w:tentative="1">
+      <w:start w:val="1"/>
+      <w:numFmt w:val="bullet"/>
+      <w:lvlText w:val=""/>
+      <w:lvlJc w:val="left"/>
+      <w:pPr>
+        <w:ind w:left="2160" w:hanging="360"/>
+      </w:pPr>
+      <w:rPr>
+        <w:rFonts w:ascii="Wingdings" w:hAnsi="Wingdings" w:hint="default"/>
+      </w:rPr>
+    </w:lvl>
+    <w:lvl w:ilvl="3" w:tplc="04070001" w:tentative="1">
+      <w:start w:val="1"/>
+      <w:numFmt w:val="bullet"/>
+      <w:lvlText w:val=""/>
+      <w:lvlJc w:val="left"/>
+      <w:pPr>
+        <w:ind w:left="2880" w:hanging="360"/>
+      </w:pPr>
+      <w:rPr>
+        <w:rFonts w:ascii="Symbol" w:hAnsi="Symbol" w:hint="default"/>
+      </w:rPr>
+    </w:lvl>
+    <w:lvl w:ilvl="4" w:tplc="04070003" w:tentative="1">
+      <w:start w:val="1"/>
+      <w:numFmt w:val="bullet"/>
+      <w:lvlText w:val="o"/>
+      <w:lvlJc w:val="left"/>
+      <w:pPr>
+        <w:ind w:left="3600" w:hanging="360"/>
+      </w:pPr>
+      <w:rPr>
+        <w:rFonts w:ascii="Courier New" w:hAnsi="Courier New" w:cs="Courier New" w:hint="default"/>
+      </w:rPr>
+    </w:lvl>
+    <w:lvl w:ilvl="5" w:tplc="04070005" w:tentative="1">
+      <w:start w:val="1"/>
+      <w:numFmt w:val="bullet"/>
+      <w:lvlText w:val=""/>
+      <w:lvlJc w:val="left"/>
+      <w:pPr>
+        <w:ind w:left="4320" w:hanging="360"/>
+      </w:pPr>
+      <w:rPr>
+        <w:rFonts w:ascii="Wingdings" w:hAnsi="Wingdings" w:hint="default"/>
+      </w:rPr>
+    </w:lvl>
+    <w:lvl w:ilvl="6" w:tplc="04070001" w:tentative="1">
+      <w:start w:val="1"/>
+      <w:numFmt w:val="bullet"/>
+      <w:lvlText w:val=""/>
+      <w:lvlJc w:val="left"/>
+      <w:pPr>
+        <w:ind w:left="5040" w:hanging="360"/>
+      </w:pPr>
+      <w:rPr>
+        <w:rFonts w:ascii="Symbol" w:hAnsi="Symbol" w:hint="default"/>
+      </w:rPr>
+    </w:lvl>
+    <w:lvl w:ilvl="7" w:tplc="04070003" w:tentative="1">
+      <w:start w:val="1"/>
+      <w:numFmt w:val="bullet"/>
+      <w:lvlText w:val="o"/>
+      <w:lvlJc w:val="left"/>
+      <w:pPr>
+        <w:ind w:left="5760" w:hanging="360"/>
+      </w:pPr>
+      <w:rPr>
+        <w:rFonts w:ascii="Courier New" w:hAnsi="Courier New" w:cs="Courier New" w:hint="default"/>
+      </w:rPr>
+    </w:lvl>
+    <w:lvl w:ilvl="8" w:tplc="04070005" w:tentative="1">
+      <w:start w:val="1"/>
+      <w:numFmt w:val="bullet"/>
+      <w:lvlText w:val=""/>
+      <w:lvlJc w:val="left"/>
+      <w:pPr>
+        <w:ind w:left="6480" w:hanging="360"/>
+      </w:pPr>
+      <w:rPr>
+        <w:rFonts w:ascii="Wingdings" w:hAnsi="Wingdings" w:hint="default"/>
+      </w:rPr>
+    </w:lvl>
+  </w:abstractNum>
+  <w:abstractNum w:abstractNumId="7">
     <w:nsid w:val="7B92565A"/>
     <w:multiLevelType w:val="hybridMultilevel"/>
     <w:tmpl w:val="163203F0"/>
@@ -1134,6 +1323,9 @@
     <w:abstractNumId w:val="4"/>
   </w:num>
   <w:num w:numId="7">
+    <w:abstractNumId w:val="7"/>
+  </w:num>
+  <w:num w:numId="8">
     <w:abstractNumId w:val="6"/>
   </w:num>
 </w:numbering>

</xml_diff>